<commit_message>
Borrado diagrama de clases y dispositivos.json, cambiados algunos metodos, arme una logica para calcular las horas que esta encendido un dispo, lo deje comentado porque no se pide para esta entrega en particular, pero va a servir. En breve resubo el nuevo diagrama de clases
</commit_message>
<xml_diff>
--- a/Entrega0 - Requerimientos no funcionales.docx
+++ b/Entrega0 - Requerimientos no funcionales.docx
@@ -6,52 +6,30 @@
       <w:pPr>
         <w:rPr>
           <w:b/>
-          <w:lang w:val="en-US"/>
         </w:rPr>
       </w:pPr>
-      <w:proofErr w:type="spellStart"/>
       <w:r>
         <w:rPr>
           <w:b/>
-          <w:lang w:val="en-US"/>
         </w:rPr>
-        <w:t>Requerimientos</w:t>
+        <w:t>Requerimientos no funcionales</w:t>
       </w:r>
-      <w:proofErr w:type="spellEnd"/>
-      <w:r>
-        <w:rPr>
-          <w:b/>
-          <w:lang w:val="en-US"/>
-        </w:rPr>
-        <w:t xml:space="preserve"> no </w:t>
-      </w:r>
-      <w:proofErr w:type="spellStart"/>
-      <w:r>
-        <w:rPr>
-          <w:b/>
-          <w:lang w:val="en-US"/>
-        </w:rPr>
-        <w:t>funcionales</w:t>
-      </w:r>
-      <w:proofErr w:type="spellEnd"/>
     </w:p>
     <w:p>
       <w:r>
         <w:t>Seguridad: El Sistema debe verificar q</w:t>
       </w:r>
       <w:r>
-        <w:t xml:space="preserve">ue existe el usuario y </w:t>
+        <w:t>ue existe el usuario y contrase</w:t>
       </w:r>
-      <w:proofErr w:type="spellStart"/>
       <w:r>
-        <w:t>contrasenia</w:t>
-      </w:r>
-      <w:proofErr w:type="spellEnd"/>
-      <w:r>
-        <w:t xml:space="preserve"> del cliente o administrador.</w:t>
+        <w:t>ñ</w:t>
       </w:r>
       <w:bookmarkStart w:id="0" w:name="_GoBack"/>
       <w:bookmarkEnd w:id="0"/>
+      <w:r>
+        <w:t>a del cliente o administrador.</w:t>
+      </w:r>
     </w:p>
     <w:p/>
     <w:sectPr>

</xml_diff>